<commit_message>
update ui dan validasi
</commit_message>
<xml_diff>
--- a/API_Flask/Contoh Template/275-Surat Tugas Promotor Indosat-ahmad.docx
+++ b/API_Flask/Contoh Template/275-Surat Tugas Promotor Indosat-ahmad.docx
@@ -300,13 +300,14 @@
         <w:tblLook w:val="04A0" w:firstRow="1" w:lastRow="0" w:firstColumn="1" w:lastColumn="0" w:noHBand="0" w:noVBand="1"/>
       </w:tblPr>
       <w:tblGrid>
-        <w:gridCol w:w="1613"/>
-        <w:gridCol w:w="4509"/>
+        <w:gridCol w:w="1466"/>
+        <w:gridCol w:w="385"/>
+        <w:gridCol w:w="4012"/>
       </w:tblGrid>
       <w:tr>
         <w:tc>
           <w:tcPr>
-            <w:tcW w:w="1613" w:type="dxa"/>
+            <w:tcW w:w="1466" w:type="dxa"/>
           </w:tcPr>
           <w:p>
             <w:pPr>
@@ -329,7 +330,32 @@
         </w:tc>
         <w:tc>
           <w:tcPr>
-            <w:tcW w:w="4509" w:type="dxa"/>
+            <w:tcW w:w="385" w:type="dxa"/>
+          </w:tcPr>
+          <w:p>
+            <w:pPr>
+              <w:tabs>
+                <w:tab w:val="center" w:pos="4513"/>
+                <w:tab w:val="right" w:pos="9027"/>
+              </w:tabs>
+              <w:jc w:val="both"/>
+              <w:rPr>
+                <w:rFonts w:eastAsiaTheme="minorEastAsia" w:hint="eastAsia"/>
+                <w:lang w:eastAsia="ja-JP"/>
+              </w:rPr>
+            </w:pPr>
+            <w:r>
+              <w:rPr>
+                <w:rFonts w:eastAsiaTheme="minorEastAsia" w:hint="eastAsia"/>
+                <w:lang w:eastAsia="ja-JP"/>
+              </w:rPr>
+              <w:t>:</w:t>
+            </w:r>
+          </w:p>
+        </w:tc>
+        <w:tc>
+          <w:tcPr>
+            <w:tcW w:w="4012" w:type="dxa"/>
           </w:tcPr>
           <w:p>
             <w:pPr>
@@ -343,12 +369,6 @@
               </w:rPr>
             </w:pPr>
             <w:r>
-              <w:rPr>
-                <w:lang w:val="en-ID"/>
-              </w:rPr>
-              <w:t xml:space="preserve">: </w:t>
-            </w:r>
-            <w:r>
               <w:t>__NAMAKANDIDAT__</w:t>
             </w:r>
           </w:p>
@@ -357,7 +377,7 @@
       <w:tr>
         <w:tc>
           <w:tcPr>
-            <w:tcW w:w="1613" w:type="dxa"/>
+            <w:tcW w:w="1466" w:type="dxa"/>
           </w:tcPr>
           <w:p>
             <w:pPr>
@@ -374,7 +394,24 @@
         </w:tc>
         <w:tc>
           <w:tcPr>
-            <w:tcW w:w="4509" w:type="dxa"/>
+            <w:tcW w:w="385" w:type="dxa"/>
+          </w:tcPr>
+          <w:p>
+            <w:pPr>
+              <w:tabs>
+                <w:tab w:val="center" w:pos="4513"/>
+                <w:tab w:val="right" w:pos="9027"/>
+              </w:tabs>
+              <w:jc w:val="both"/>
+              <w:rPr>
+                <w:lang w:val="en-ID"/>
+              </w:rPr>
+            </w:pPr>
+          </w:p>
+        </w:tc>
+        <w:tc>
+          <w:tcPr>
+            <w:tcW w:w="4012" w:type="dxa"/>
           </w:tcPr>
           <w:p>
             <w:pPr>
@@ -393,7 +430,7 @@
       <w:tr>
         <w:tc>
           <w:tcPr>
-            <w:tcW w:w="1613" w:type="dxa"/>
+            <w:tcW w:w="1466" w:type="dxa"/>
           </w:tcPr>
           <w:p>
             <w:pPr>
@@ -418,7 +455,32 @@
         </w:tc>
         <w:tc>
           <w:tcPr>
-            <w:tcW w:w="4509" w:type="dxa"/>
+            <w:tcW w:w="385" w:type="dxa"/>
+          </w:tcPr>
+          <w:p>
+            <w:pPr>
+              <w:tabs>
+                <w:tab w:val="center" w:pos="4513"/>
+                <w:tab w:val="right" w:pos="9027"/>
+              </w:tabs>
+              <w:jc w:val="both"/>
+              <w:rPr>
+                <w:rFonts w:eastAsiaTheme="minorEastAsia" w:hint="eastAsia"/>
+                <w:lang w:val="en-ID" w:eastAsia="ja-JP"/>
+              </w:rPr>
+            </w:pPr>
+            <w:r>
+              <w:rPr>
+                <w:rFonts w:eastAsiaTheme="minorEastAsia" w:hint="eastAsia"/>
+                <w:lang w:val="en-ID" w:eastAsia="ja-JP"/>
+              </w:rPr>
+              <w:t>:</w:t>
+            </w:r>
+          </w:p>
+        </w:tc>
+        <w:tc>
+          <w:tcPr>
+            <w:tcW w:w="4012" w:type="dxa"/>
           </w:tcPr>
           <w:p>
             <w:pPr>
@@ -431,12 +493,6 @@
                 <w:lang w:val="en-ID"/>
               </w:rPr>
             </w:pPr>
-            <w:r>
-              <w:rPr>
-                <w:lang w:val="en-ID"/>
-              </w:rPr>
-              <w:t xml:space="preserve">: </w:t>
-            </w:r>
             <w:r>
               <w:rPr>
                 <w:lang w:val="en-ID"/>
@@ -961,7 +1017,7 @@
   <w:docDefaults>
     <w:rPrDefault>
       <w:rPr>
-        <w:rFonts w:asciiTheme="minorHAnsi" w:eastAsiaTheme="minorHAnsi" w:hAnsiTheme="minorHAnsi" w:cstheme="minorBidi"/>
+        <w:rFonts w:asciiTheme="minorHAnsi" w:eastAsiaTheme="minorEastAsia" w:hAnsiTheme="minorHAnsi" w:cstheme="minorBidi"/>
         <w:sz w:val="22"/>
         <w:szCs w:val="22"/>
         <w:lang w:val="id-ID" w:eastAsia="en-US" w:bidi="ar-SA"/>
@@ -1366,6 +1422,7 @@
   <w:style w:type="character" w:default="1" w:styleId="DefaultParagraphFont">
     <w:name w:val="Default Paragraph Font"/>
     <w:uiPriority w:val="1"/>
+    <w:semiHidden/>
     <w:unhideWhenUsed/>
   </w:style>
   <w:style w:type="table" w:default="1" w:styleId="TableNormal">

</xml_diff>